<commit_message>
updates to exam and Module 3 HW
</commit_message>
<xml_diff>
--- a/Module03/Module03HW.docx
+++ b/Module03/Module03HW.docx
@@ -3290,7 +3290,7 @@
         <w:pStyle w:val="FirstParagraph"/>
       </w:pPr>
       <w:r>
-        <w:t xml:space="preserve">Next, apply the y^2 transformation and the sqrt(x) transformation, create the model, and plot the data.</w:t>
+        <w:t xml:space="preserve">First determine what transformations I would like to make on the cornnitFiltered data set by creating various plots</w:t>
       </w:r>
     </w:p>
     <w:p>
@@ -3334,388 +3334,310 @@
         <w:rPr>
           <w:rStyle w:val="NormalTok"/>
         </w:rPr>
-        <w:t xml:space="preserve">yield2.filtered =</w:t>
+        <w:t xml:space="preserve">cornModel.filtered &lt;-</w:t>
+      </w:r>
+      <w:r>
+        <w:rPr>
+          <w:rStyle w:val="KeywordTok"/>
+        </w:rPr>
+        <w:t xml:space="preserve">lm</w:t>
+      </w:r>
+      <w:r>
+        <w:rPr>
+          <w:rStyle w:val="NormalTok"/>
+        </w:rPr>
+        <w:t xml:space="preserve">(yield</w:t>
+      </w:r>
+      <w:r>
+        <w:rPr>
+          <w:rStyle w:val="OperatorTok"/>
+        </w:rPr>
+        <w:t xml:space="preserve">~</w:t>
+      </w:r>
+      <w:r>
+        <w:rPr>
+          <w:rStyle w:val="NormalTok"/>
+        </w:rPr>
+        <w:t xml:space="preserve">nitrogen)</w:t>
+      </w:r>
+      <w:r>
+        <w:br/>
+      </w:r>
+      <w:r>
+        <w:br/>
+      </w:r>
+      <w:r>
+        <w:rPr>
+          <w:rStyle w:val="KeywordTok"/>
+        </w:rPr>
+        <w:t xml:space="preserve">par</w:t>
+      </w:r>
+      <w:r>
+        <w:rPr>
+          <w:rStyle w:val="NormalTok"/>
+        </w:rPr>
+        <w:t xml:space="preserve">(</w:t>
+      </w:r>
+      <w:r>
+        <w:rPr>
+          <w:rStyle w:val="DataTypeTok"/>
+        </w:rPr>
+        <w:t xml:space="preserve">mfrow=</w:t>
+      </w:r>
+      <w:r>
+        <w:rPr>
+          <w:rStyle w:val="KeywordTok"/>
+        </w:rPr>
+        <w:t xml:space="preserve">c</w:t>
+      </w:r>
+      <w:r>
+        <w:rPr>
+          <w:rStyle w:val="NormalTok"/>
+        </w:rPr>
+        <w:t xml:space="preserve">(</w:t>
+      </w:r>
+      <w:r>
+        <w:rPr>
+          <w:rStyle w:val="DecValTok"/>
+        </w:rPr>
+        <w:t xml:space="preserve">1</w:t>
+      </w:r>
+      <w:r>
+        <w:rPr>
+          <w:rStyle w:val="NormalTok"/>
+        </w:rPr>
+        <w:t xml:space="preserve">,</w:t>
+      </w:r>
+      <w:r>
+        <w:rPr>
+          <w:rStyle w:val="DecValTok"/>
+        </w:rPr>
+        <w:t xml:space="preserve">2</w:t>
+      </w:r>
+      <w:r>
+        <w:rPr>
+          <w:rStyle w:val="NormalTok"/>
+        </w:rPr>
+        <w:t xml:space="preserve">)) </w:t>
+      </w:r>
+      <w:r>
+        <w:rPr>
+          <w:rStyle w:val="CommentTok"/>
+        </w:rPr>
+        <w:t xml:space="preserve"># 1 rows, 2 columns - there will be three panes to look through</w:t>
+      </w:r>
+      <w:r>
+        <w:br/>
+      </w:r>
+      <w:r>
+        <w:br/>
+      </w:r>
+      <w:r>
+        <w:rPr>
+          <w:rStyle w:val="CommentTok"/>
+        </w:rPr>
+        <w:t xml:space="preserve"># scatter plot filtered model</w:t>
+      </w:r>
+      <w:r>
+        <w:br/>
+      </w:r>
+      <w:r>
+        <w:rPr>
+          <w:rStyle w:val="KeywordTok"/>
+        </w:rPr>
+        <w:t xml:space="preserve">plot</w:t>
+      </w:r>
+      <w:r>
+        <w:rPr>
+          <w:rStyle w:val="NormalTok"/>
+        </w:rPr>
+        <w:t xml:space="preserve">(</w:t>
+      </w:r>
+      <w:r>
+        <w:rPr>
+          <w:rStyle w:val="DataTypeTok"/>
+        </w:rPr>
+        <w:t xml:space="preserve">x=</w:t>
+      </w:r>
+      <w:r>
+        <w:rPr>
+          <w:rStyle w:val="NormalTok"/>
+        </w:rPr>
+        <w:t xml:space="preserve">nitrogen, </w:t>
+      </w:r>
+      <w:r>
+        <w:rPr>
+          <w:rStyle w:val="DataTypeTok"/>
+        </w:rPr>
+        <w:t xml:space="preserve">y=</w:t>
+      </w:r>
+      <w:r>
+        <w:rPr>
+          <w:rStyle w:val="NormalTok"/>
+        </w:rPr>
+        <w:t xml:space="preserve">yield, </w:t>
+      </w:r>
+      <w:r>
+        <w:rPr>
+          <w:rStyle w:val="DataTypeTok"/>
+        </w:rPr>
+        <w:t xml:space="preserve">main=</w:t>
       </w:r>
       <w:r>
         <w:rPr>
           <w:rStyle w:val="StringTok"/>
         </w:rPr>
+        <w:t xml:space="preserve">'Scatter Plot Filtered'</w:t>
+      </w:r>
+      <w:r>
+        <w:rPr>
+          <w:rStyle w:val="NormalTok"/>
+        </w:rPr>
+        <w:t xml:space="preserve">, </w:t>
+      </w:r>
+      <w:r>
+        <w:rPr>
+          <w:rStyle w:val="DataTypeTok"/>
+        </w:rPr>
+        <w:t xml:space="preserve">xlab =</w:t>
+      </w:r>
+      <w:r>
+        <w:rPr>
+          <w:rStyle w:val="NormalTok"/>
+        </w:rPr>
         <w:t xml:space="preserve"> </w:t>
       </w:r>
       <w:r>
         <w:rPr>
-          <w:rStyle w:val="NormalTok"/>
-        </w:rPr>
-        <w:t xml:space="preserve">yield</w:t>
+          <w:rStyle w:val="StringTok"/>
+        </w:rPr>
+        <w:t xml:space="preserve">'nitrogen'</w:t>
+      </w:r>
+      <w:r>
+        <w:rPr>
+          <w:rStyle w:val="NormalTok"/>
+        </w:rPr>
+        <w:t xml:space="preserve">, </w:t>
+      </w:r>
+      <w:r>
+        <w:rPr>
+          <w:rStyle w:val="DataTypeTok"/>
+        </w:rPr>
+        <w:t xml:space="preserve">ylab =</w:t>
+      </w:r>
+      <w:r>
+        <w:rPr>
+          <w:rStyle w:val="NormalTok"/>
+        </w:rPr>
+        <w:t xml:space="preserve"> </w:t>
+      </w:r>
+      <w:r>
+        <w:rPr>
+          <w:rStyle w:val="StringTok"/>
+        </w:rPr>
+        <w:t xml:space="preserve">'yield'</w:t>
+      </w:r>
+      <w:r>
+        <w:rPr>
+          <w:rStyle w:val="NormalTok"/>
+        </w:rPr>
+        <w:t xml:space="preserve">)</w:t>
+      </w:r>
+      <w:r>
+        <w:br/>
+      </w:r>
+      <w:r>
+        <w:rPr>
+          <w:rStyle w:val="KeywordTok"/>
+        </w:rPr>
+        <w:t xml:space="preserve">abline</w:t>
+      </w:r>
+      <w:r>
+        <w:rPr>
+          <w:rStyle w:val="NormalTok"/>
+        </w:rPr>
+        <w:t xml:space="preserve">(cornModel.filtered,</w:t>
+      </w:r>
+      <w:r>
+        <w:rPr>
+          <w:rStyle w:val="DataTypeTok"/>
+        </w:rPr>
+        <w:t xml:space="preserve">col=</w:t>
+      </w:r>
+      <w:r>
+        <w:rPr>
+          <w:rStyle w:val="StringTok"/>
+        </w:rPr>
+        <w:t xml:space="preserve">"red"</w:t>
+      </w:r>
+      <w:r>
+        <w:rPr>
+          <w:rStyle w:val="NormalTok"/>
+        </w:rPr>
+        <w:t xml:space="preserve">)</w:t>
+      </w:r>
+      <w:r>
+        <w:br/>
+      </w:r>
+      <w:r>
+        <w:br/>
+      </w:r>
+      <w:r>
+        <w:rPr>
+          <w:rStyle w:val="CommentTok"/>
+        </w:rPr>
+        <w:t xml:space="preserve">#residual plot filtered model</w:t>
+      </w:r>
+      <w:r>
+        <w:br/>
+      </w:r>
+      <w:r>
+        <w:rPr>
+          <w:rStyle w:val="KeywordTok"/>
+        </w:rPr>
+        <w:t xml:space="preserve">plot</w:t>
+      </w:r>
+      <w:r>
+        <w:rPr>
+          <w:rStyle w:val="NormalTok"/>
+        </w:rPr>
+        <w:t xml:space="preserve">(cornModel.filtered</w:t>
       </w:r>
       <w:r>
         <w:rPr>
           <w:rStyle w:val="OperatorTok"/>
         </w:rPr>
-        <w:t xml:space="preserve">^</w:t>
-      </w:r>
-      <w:r>
-        <w:rPr>
-          <w:rStyle w:val="DecValTok"/>
-        </w:rPr>
-        <w:t xml:space="preserve">2</w:t>
-      </w:r>
-      <w:r>
-        <w:rPr>
-          <w:rStyle w:val="NormalTok"/>
-        </w:rPr>
-        <w:t xml:space="preserve"> </w:t>
-      </w:r>
-      <w:r>
-        <w:rPr>
-          <w:rStyle w:val="CommentTok"/>
-        </w:rPr>
-        <w:t xml:space="preserve"># square the filtered y</w:t>
-      </w:r>
-      <w:r>
-        <w:br/>
-      </w:r>
-      <w:r>
-        <w:br/>
-      </w:r>
-      <w:r>
-        <w:rPr>
-          <w:rStyle w:val="NormalTok"/>
-        </w:rPr>
-        <w:t xml:space="preserve">sqrt.nitrogen.filtered =</w:t>
+        <w:t xml:space="preserve">$</w:t>
+      </w:r>
+      <w:r>
+        <w:rPr>
+          <w:rStyle w:val="NormalTok"/>
+        </w:rPr>
+        <w:t xml:space="preserve">fitted.values,cornModel.filtered</w:t>
+      </w:r>
+      <w:r>
+        <w:rPr>
+          <w:rStyle w:val="OperatorTok"/>
+        </w:rPr>
+        <w:t xml:space="preserve">$</w:t>
+      </w:r>
+      <w:r>
+        <w:rPr>
+          <w:rStyle w:val="NormalTok"/>
+        </w:rPr>
+        <w:t xml:space="preserve">residuals, </w:t>
+      </w:r>
+      <w:r>
+        <w:rPr>
+          <w:rStyle w:val="DataTypeTok"/>
+        </w:rPr>
+        <w:t xml:space="preserve">main=</w:t>
       </w:r>
       <w:r>
         <w:rPr>
           <w:rStyle w:val="StringTok"/>
         </w:rPr>
-        <w:t xml:space="preserve"> </w:t>
-      </w:r>
-      <w:r>
-        <w:rPr>
-          <w:rStyle w:val="KeywordTok"/>
-        </w:rPr>
-        <w:t xml:space="preserve">sqrt</w:t>
-      </w:r>
-      <w:r>
-        <w:rPr>
-          <w:rStyle w:val="NormalTok"/>
-        </w:rPr>
-        <w:t xml:space="preserve">(nitrogen)</w:t>
-      </w:r>
-      <w:r>
-        <w:br/>
-      </w:r>
-      <w:r>
-        <w:br/>
-      </w:r>
-      <w:r>
-        <w:rPr>
-          <w:rStyle w:val="NormalTok"/>
-        </w:rPr>
-        <w:t xml:space="preserve">cornModel.filtered.yield2.sqrtx &lt;-</w:t>
-      </w:r>
-      <w:r>
-        <w:rPr>
-          <w:rStyle w:val="KeywordTok"/>
-        </w:rPr>
-        <w:t xml:space="preserve">lm</w:t>
-      </w:r>
-      <w:r>
-        <w:rPr>
-          <w:rStyle w:val="NormalTok"/>
-        </w:rPr>
-        <w:t xml:space="preserve">(yield2.filtered</w:t>
-      </w:r>
-      <w:r>
-        <w:rPr>
-          <w:rStyle w:val="OperatorTok"/>
-        </w:rPr>
-        <w:t xml:space="preserve">~</w:t>
-      </w:r>
-      <w:r>
-        <w:rPr>
-          <w:rStyle w:val="NormalTok"/>
-        </w:rPr>
-        <w:t xml:space="preserve">sqrt.nitrogen.filtered)</w:t>
-      </w:r>
-      <w:r>
-        <w:br/>
-      </w:r>
-      <w:r>
-        <w:br/>
-      </w:r>
-      <w:r>
-        <w:rPr>
-          <w:rStyle w:val="KeywordTok"/>
-        </w:rPr>
-        <w:t xml:space="preserve">par</w:t>
-      </w:r>
-      <w:r>
-        <w:rPr>
-          <w:rStyle w:val="NormalTok"/>
-        </w:rPr>
-        <w:t xml:space="preserve">(</w:t>
-      </w:r>
-      <w:r>
-        <w:rPr>
-          <w:rStyle w:val="DataTypeTok"/>
-        </w:rPr>
-        <w:t xml:space="preserve">mfrow=</w:t>
-      </w:r>
-      <w:r>
-        <w:rPr>
-          <w:rStyle w:val="KeywordTok"/>
-        </w:rPr>
-        <w:t xml:space="preserve">c</w:t>
-      </w:r>
-      <w:r>
-        <w:rPr>
-          <w:rStyle w:val="NormalTok"/>
-        </w:rPr>
-        <w:t xml:space="preserve">(</w:t>
-      </w:r>
-      <w:r>
-        <w:rPr>
-          <w:rStyle w:val="DecValTok"/>
-        </w:rPr>
-        <w:t xml:space="preserve">1</w:t>
-      </w:r>
-      <w:r>
-        <w:rPr>
-          <w:rStyle w:val="NormalTok"/>
-        </w:rPr>
-        <w:t xml:space="preserve">,</w:t>
-      </w:r>
-      <w:r>
-        <w:rPr>
-          <w:rStyle w:val="DecValTok"/>
-        </w:rPr>
-        <w:t xml:space="preserve">2</w:t>
-      </w:r>
-      <w:r>
-        <w:rPr>
-          <w:rStyle w:val="NormalTok"/>
-        </w:rPr>
-        <w:t xml:space="preserve">)) </w:t>
-      </w:r>
-      <w:r>
-        <w:rPr>
-          <w:rStyle w:val="CommentTok"/>
-        </w:rPr>
-        <w:t xml:space="preserve"># 1 rows, 2 columns - there will be three panes to look through</w:t>
-      </w:r>
-      <w:r>
-        <w:br/>
-      </w:r>
-      <w:r>
-        <w:br/>
-      </w:r>
-      <w:r>
-        <w:rPr>
-          <w:rStyle w:val="CommentTok"/>
-        </w:rPr>
-        <w:t xml:space="preserve"># scatter plot filtered yield2, invx</w:t>
-      </w:r>
-      <w:r>
-        <w:br/>
-      </w:r>
-      <w:r>
-        <w:rPr>
-          <w:rStyle w:val="KeywordTok"/>
-        </w:rPr>
-        <w:t xml:space="preserve">plot</w:t>
-      </w:r>
-      <w:r>
-        <w:rPr>
-          <w:rStyle w:val="NormalTok"/>
-        </w:rPr>
-        <w:t xml:space="preserve">(</w:t>
-      </w:r>
-      <w:r>
-        <w:rPr>
-          <w:rStyle w:val="DataTypeTok"/>
-        </w:rPr>
-        <w:t xml:space="preserve">x=</w:t>
-      </w:r>
-      <w:r>
-        <w:rPr>
-          <w:rStyle w:val="NormalTok"/>
-        </w:rPr>
-        <w:t xml:space="preserve">sqrt.nitrogen.filtered, </w:t>
-      </w:r>
-      <w:r>
-        <w:rPr>
-          <w:rStyle w:val="DataTypeTok"/>
-        </w:rPr>
-        <w:t xml:space="preserve">y=</w:t>
-      </w:r>
-      <w:r>
-        <w:rPr>
-          <w:rStyle w:val="NormalTok"/>
-        </w:rPr>
-        <w:t xml:space="preserve">yield2.filtered, </w:t>
-      </w:r>
-      <w:r>
-        <w:rPr>
-          <w:rStyle w:val="DataTypeTok"/>
-        </w:rPr>
-        <w:t xml:space="preserve">main=</w:t>
-      </w:r>
-      <w:r>
-        <w:rPr>
-          <w:rStyle w:val="StringTok"/>
-        </w:rPr>
-        <w:t xml:space="preserve">'Scatter Plot Filtered y^2 sqrt(x)'</w:t>
-      </w:r>
-      <w:r>
-        <w:rPr>
-          <w:rStyle w:val="NormalTok"/>
-        </w:rPr>
-        <w:t xml:space="preserve">, </w:t>
-      </w:r>
-      <w:r>
-        <w:rPr>
-          <w:rStyle w:val="DataTypeTok"/>
-        </w:rPr>
-        <w:t xml:space="preserve">xlab =</w:t>
-      </w:r>
-      <w:r>
-        <w:rPr>
-          <w:rStyle w:val="NormalTok"/>
-        </w:rPr>
-        <w:t xml:space="preserve"> </w:t>
-      </w:r>
-      <w:r>
-        <w:rPr>
-          <w:rStyle w:val="StringTok"/>
-        </w:rPr>
-        <w:t xml:space="preserve">'sqrt(nitrogen)'</w:t>
-      </w:r>
-      <w:r>
-        <w:rPr>
-          <w:rStyle w:val="NormalTok"/>
-        </w:rPr>
-        <w:t xml:space="preserve">, </w:t>
-      </w:r>
-      <w:r>
-        <w:rPr>
-          <w:rStyle w:val="DataTypeTok"/>
-        </w:rPr>
-        <w:t xml:space="preserve">ylab =</w:t>
-      </w:r>
-      <w:r>
-        <w:rPr>
-          <w:rStyle w:val="NormalTok"/>
-        </w:rPr>
-        <w:t xml:space="preserve"> </w:t>
-      </w:r>
-      <w:r>
-        <w:rPr>
-          <w:rStyle w:val="StringTok"/>
-        </w:rPr>
-        <w:t xml:space="preserve">'Yield^2'</w:t>
-      </w:r>
-      <w:r>
-        <w:rPr>
-          <w:rStyle w:val="NormalTok"/>
-        </w:rPr>
-        <w:t xml:space="preserve">)</w:t>
-      </w:r>
-      <w:r>
-        <w:br/>
-      </w:r>
-      <w:r>
-        <w:rPr>
-          <w:rStyle w:val="KeywordTok"/>
-        </w:rPr>
-        <w:t xml:space="preserve">abline</w:t>
-      </w:r>
-      <w:r>
-        <w:rPr>
-          <w:rStyle w:val="NormalTok"/>
-        </w:rPr>
-        <w:t xml:space="preserve">(cornModel.filtered.yield2.sqrtx,</w:t>
-      </w:r>
-      <w:r>
-        <w:rPr>
-          <w:rStyle w:val="DataTypeTok"/>
-        </w:rPr>
-        <w:t xml:space="preserve">col=</w:t>
-      </w:r>
-      <w:r>
-        <w:rPr>
-          <w:rStyle w:val="StringTok"/>
-        </w:rPr>
-        <w:t xml:space="preserve">"red"</w:t>
-      </w:r>
-      <w:r>
-        <w:rPr>
-          <w:rStyle w:val="NormalTok"/>
-        </w:rPr>
-        <w:t xml:space="preserve">)</w:t>
-      </w:r>
-      <w:r>
-        <w:br/>
-      </w:r>
-      <w:r>
-        <w:br/>
-      </w:r>
-      <w:r>
-        <w:rPr>
-          <w:rStyle w:val="CommentTok"/>
-        </w:rPr>
-        <w:t xml:space="preserve">#residual plot filtered yield2, invx</w:t>
-      </w:r>
-      <w:r>
-        <w:br/>
-      </w:r>
-      <w:r>
-        <w:rPr>
-          <w:rStyle w:val="KeywordTok"/>
-        </w:rPr>
-        <w:t xml:space="preserve">plot</w:t>
-      </w:r>
-      <w:r>
-        <w:rPr>
-          <w:rStyle w:val="NormalTok"/>
-        </w:rPr>
-        <w:t xml:space="preserve">(cornModel.filtered.yield2.sqrtx</w:t>
-      </w:r>
-      <w:r>
-        <w:rPr>
-          <w:rStyle w:val="OperatorTok"/>
-        </w:rPr>
-        <w:t xml:space="preserve">$</w:t>
-      </w:r>
-      <w:r>
-        <w:rPr>
-          <w:rStyle w:val="NormalTok"/>
-        </w:rPr>
-        <w:t xml:space="preserve">fitted.values,cornModel.filtered.yield2.sqrtx</w:t>
-      </w:r>
-      <w:r>
-        <w:rPr>
-          <w:rStyle w:val="OperatorTok"/>
-        </w:rPr>
-        <w:t xml:space="preserve">$</w:t>
-      </w:r>
-      <w:r>
-        <w:rPr>
-          <w:rStyle w:val="NormalTok"/>
-        </w:rPr>
-        <w:t xml:space="preserve">residuals, </w:t>
-      </w:r>
-      <w:r>
-        <w:rPr>
-          <w:rStyle w:val="DataTypeTok"/>
-        </w:rPr>
-        <w:t xml:space="preserve">main=</w:t>
-      </w:r>
-      <w:r>
-        <w:rPr>
-          <w:rStyle w:val="StringTok"/>
-        </w:rPr>
-        <w:t xml:space="preserve">"Residual Plot: filtered y^2 sqrt(x)"</w:t>
+        <w:t xml:space="preserve">"Residual Plot: Filtered"</w:t>
       </w:r>
       <w:r>
         <w:rPr>
@@ -3830,7 +3752,7 @@
         <w:rPr>
           <w:rStyle w:val="CommentTok"/>
         </w:rPr>
-        <w:t xml:space="preserve"># boxcox of filtered y^2 sqrt(x) model</w:t>
+        <w:t xml:space="preserve"># boxcox of filtered model</w:t>
       </w:r>
       <w:r>
         <w:br/>
@@ -3845,7 +3767,7 @@
         <w:rPr>
           <w:rStyle w:val="NormalTok"/>
         </w:rPr>
-        <w:t xml:space="preserve">(cornModel.filtered.yield2.sqrtx, </w:t>
+        <w:t xml:space="preserve">(cornModel.filtered, </w:t>
       </w:r>
       <w:r>
         <w:rPr>
@@ -3923,7 +3845,7 @@
         <w:rPr>
           <w:rStyle w:val="CommentTok"/>
         </w:rPr>
-        <w:t xml:space="preserve">#QQ plot of filtered y^2 sqrt(x) model</w:t>
+        <w:t xml:space="preserve">#QQ plot of filtered model</w:t>
       </w:r>
       <w:r>
         <w:br/>
@@ -3938,7 +3860,7 @@
         <w:rPr>
           <w:rStyle w:val="NormalTok"/>
         </w:rPr>
-        <w:t xml:space="preserve">(cornModel.filtered.yield2.sqrtx</w:t>
+        <w:t xml:space="preserve">(cornModel.filtered</w:t>
       </w:r>
       <w:r>
         <w:rPr>
@@ -3965,7 +3887,7 @@
         <w:rPr>
           <w:rStyle w:val="NormalTok"/>
         </w:rPr>
-        <w:t xml:space="preserve">(cornModel.filtered.yield2.sqrtx</w:t>
+        <w:t xml:space="preserve">(cornModel.filtered</w:t>
       </w:r>
       <w:r>
         <w:rPr>
@@ -4068,7 +3990,7 @@
         <w:rPr>
           <w:rStyle w:val="NormalTok"/>
         </w:rPr>
-        <w:t xml:space="preserve">(cornModel.filtered.yield2.sqrtx</w:t>
+        <w:t xml:space="preserve">(cornModel.filtered</w:t>
       </w:r>
       <w:r>
         <w:rPr>
@@ -4092,7 +4014,7 @@
         <w:rPr>
           <w:rStyle w:val="StringTok"/>
         </w:rPr>
-        <w:t xml:space="preserve">"ACF of Residuals: Filtered y^2 sqrt(x)"</w:t>
+        <w:t xml:space="preserve">"ACF of Residuals: Filtered"</w:t>
       </w:r>
       <w:r>
         <w:rPr>
@@ -4151,7 +4073,7 @@
         <w:t xml:space="preserve"> </w:t>
       </w:r>
       <w:r>
-        <w:t xml:space="preserve">The model still has more variance in the residuals than I would expect; however, the mean of residuals issue has been addressed. There are no longer two clusters. The residuals are uncorrelated.</w:t>
+        <w:t xml:space="preserve">Analysis of the filtered scatter and residual plot: The residual variance is not standard; however the zero mean of the residuals holds.</w:t>
       </w:r>
     </w:p>
     <w:p>
@@ -4159,7 +4081,31 @@
         <w:pStyle w:val="BodyText"/>
       </w:pPr>
       <w:r>
-        <w:t xml:space="preserve">I will check the summary and anova tables for the filtered y^2 sqrt(x) model:</w:t>
+        <w:t xml:space="preserve">Analysis of the Box-Cox plot: 1 is within the CI for lambda so we don’t have an obvious exponential transformation.</w:t>
+      </w:r>
+    </w:p>
+    <w:p>
+      <w:pPr>
+        <w:pStyle w:val="BodyText"/>
+      </w:pPr>
+      <w:r>
+        <w:t xml:space="preserve">Analysis of the NOrmal Q-Q plot: the residuals do have a very nice normal distribution,</w:t>
+      </w:r>
+    </w:p>
+    <w:p>
+      <w:pPr>
+        <w:pStyle w:val="BodyText"/>
+      </w:pPr>
+      <w:r>
+        <w:t xml:space="preserve">Analysis of the ACF plot: The residuals are uncorrelated.</w:t>
+      </w:r>
+    </w:p>
+    <w:p>
+      <w:pPr>
+        <w:pStyle w:val="BodyText"/>
+      </w:pPr>
+      <w:r>
+        <w:t xml:space="preserve">What does the ANOVA table tell us about these data?</w:t>
       </w:r>
     </w:p>
     <w:p>
@@ -4170,13 +4116,840 @@
         <w:rPr>
           <w:rStyle w:val="KeywordTok"/>
         </w:rPr>
+        <w:t xml:space="preserve">anova</w:t>
+      </w:r>
+      <w:r>
+        <w:rPr>
+          <w:rStyle w:val="NormalTok"/>
+        </w:rPr>
+        <w:t xml:space="preserve">(cornModel.filtered)</w:t>
+      </w:r>
+    </w:p>
+    <w:p>
+      <w:pPr>
+        <w:pStyle w:val="SourceCode"/>
+      </w:pPr>
+      <w:r>
+        <w:rPr>
+          <w:rStyle w:val="VerbatimChar"/>
+        </w:rPr>
+        <w:t xml:space="preserve">## Analysis of Variance Table</w:t>
+      </w:r>
+      <w:r>
+        <w:br/>
+      </w:r>
+      <w:r>
+        <w:rPr>
+          <w:rStyle w:val="VerbatimChar"/>
+        </w:rPr>
+        <w:t xml:space="preserve">## </w:t>
+      </w:r>
+      <w:r>
+        <w:br/>
+      </w:r>
+      <w:r>
+        <w:rPr>
+          <w:rStyle w:val="VerbatimChar"/>
+        </w:rPr>
+        <w:t xml:space="preserve">## Response: yield</w:t>
+      </w:r>
+      <w:r>
+        <w:br/>
+      </w:r>
+      <w:r>
+        <w:rPr>
+          <w:rStyle w:val="VerbatimChar"/>
+        </w:rPr>
+        <w:t xml:space="preserve">##           Df Sum Sq Mean Sq F value Pr(&gt;F)</w:t>
+      </w:r>
+      <w:r>
+        <w:br/>
+      </w:r>
+      <w:r>
+        <w:rPr>
+          <w:rStyle w:val="VerbatimChar"/>
+        </w:rPr>
+        <w:t xml:space="preserve">## nitrogen   1    385  384.96  2.6638 0.1128</w:t>
+      </w:r>
+      <w:r>
+        <w:br/>
+      </w:r>
+      <w:r>
+        <w:rPr>
+          <w:rStyle w:val="VerbatimChar"/>
+        </w:rPr>
+        <w:t xml:space="preserve">## Residuals 31   4480  144.51</w:t>
+      </w:r>
+    </w:p>
+    <w:p>
+      <w:pPr>
+        <w:pStyle w:val="FirstParagraph"/>
+      </w:pPr>
+      <w:r>
+        <w:t xml:space="preserve">Our p-value is not significant from the ANOVA table. The y needs a transformation to correct the variance, but because 1 is within the CI of lambda there is not an obvious exponential transformation.</w:t>
+      </w:r>
+    </w:p>
+    <w:p>
+      <w:pPr>
+        <w:pStyle w:val="BodyText"/>
+      </w:pPr>
+      <w:r>
+        <w:t xml:space="preserve">x does not need a transformation because the mean of the residuals is 0.</w:t>
+      </w:r>
+    </w:p>
+    <w:p>
+      <w:pPr>
+        <w:pStyle w:val="BodyText"/>
+      </w:pPr>
+      <w:r>
+        <w:t xml:space="preserve">As a final effort to create a meaningful linear model from the filtered data I will apply an inverse transformation to y because in the original plot there seemed to be a plateau curve, but without a y limit.</w:t>
+      </w:r>
+    </w:p>
+    <w:p>
+      <w:pPr>
+        <w:pStyle w:val="SourceCode"/>
+      </w:pPr>
+      <w:r>
+        <w:rPr>
+          <w:rStyle w:val="NormalTok"/>
+        </w:rPr>
+        <w:t xml:space="preserve">yield.t.filtered =</w:t>
+      </w:r>
+      <w:r>
+        <w:rPr>
+          <w:rStyle w:val="StringTok"/>
+        </w:rPr>
+        <w:t xml:space="preserve"> </w:t>
+      </w:r>
+      <w:r>
+        <w:rPr>
+          <w:rStyle w:val="DecValTok"/>
+        </w:rPr>
+        <w:t xml:space="preserve">1</w:t>
+      </w:r>
+      <w:r>
+        <w:rPr>
+          <w:rStyle w:val="OperatorTok"/>
+        </w:rPr>
+        <w:t xml:space="preserve">/</w:t>
+      </w:r>
+      <w:r>
+        <w:rPr>
+          <w:rStyle w:val="NormalTok"/>
+        </w:rPr>
+        <w:t xml:space="preserve">yield</w:t>
+      </w:r>
+      <w:r>
+        <w:br/>
+      </w:r>
+      <w:r>
+        <w:br/>
+      </w:r>
+      <w:r>
+        <w:rPr>
+          <w:rStyle w:val="NormalTok"/>
+        </w:rPr>
+        <w:t xml:space="preserve">cornModel.t.filtered &lt;-</w:t>
+      </w:r>
+      <w:r>
+        <w:rPr>
+          <w:rStyle w:val="KeywordTok"/>
+        </w:rPr>
+        <w:t xml:space="preserve">lm</w:t>
+      </w:r>
+      <w:r>
+        <w:rPr>
+          <w:rStyle w:val="NormalTok"/>
+        </w:rPr>
+        <w:t xml:space="preserve">(yield.t.filtered</w:t>
+      </w:r>
+      <w:r>
+        <w:rPr>
+          <w:rStyle w:val="OperatorTok"/>
+        </w:rPr>
+        <w:t xml:space="preserve">~</w:t>
+      </w:r>
+      <w:r>
+        <w:rPr>
+          <w:rStyle w:val="NormalTok"/>
+        </w:rPr>
+        <w:t xml:space="preserve">nitrogen)</w:t>
+      </w:r>
+      <w:r>
+        <w:br/>
+      </w:r>
+      <w:r>
+        <w:br/>
+      </w:r>
+      <w:r>
+        <w:rPr>
+          <w:rStyle w:val="KeywordTok"/>
+        </w:rPr>
+        <w:t xml:space="preserve">par</w:t>
+      </w:r>
+      <w:r>
+        <w:rPr>
+          <w:rStyle w:val="NormalTok"/>
+        </w:rPr>
+        <w:t xml:space="preserve">(</w:t>
+      </w:r>
+      <w:r>
+        <w:rPr>
+          <w:rStyle w:val="DataTypeTok"/>
+        </w:rPr>
+        <w:t xml:space="preserve">mfrow=</w:t>
+      </w:r>
+      <w:r>
+        <w:rPr>
+          <w:rStyle w:val="KeywordTok"/>
+        </w:rPr>
+        <w:t xml:space="preserve">c</w:t>
+      </w:r>
+      <w:r>
+        <w:rPr>
+          <w:rStyle w:val="NormalTok"/>
+        </w:rPr>
+        <w:t xml:space="preserve">(</w:t>
+      </w:r>
+      <w:r>
+        <w:rPr>
+          <w:rStyle w:val="DecValTok"/>
+        </w:rPr>
+        <w:t xml:space="preserve">1</w:t>
+      </w:r>
+      <w:r>
+        <w:rPr>
+          <w:rStyle w:val="NormalTok"/>
+        </w:rPr>
+        <w:t xml:space="preserve">,</w:t>
+      </w:r>
+      <w:r>
+        <w:rPr>
+          <w:rStyle w:val="DecValTok"/>
+        </w:rPr>
+        <w:t xml:space="preserve">2</w:t>
+      </w:r>
+      <w:r>
+        <w:rPr>
+          <w:rStyle w:val="NormalTok"/>
+        </w:rPr>
+        <w:t xml:space="preserve">)) </w:t>
+      </w:r>
+      <w:r>
+        <w:rPr>
+          <w:rStyle w:val="CommentTok"/>
+        </w:rPr>
+        <w:t xml:space="preserve"># 1 rows, 2 columns - there will be three panes to look through</w:t>
+      </w:r>
+      <w:r>
+        <w:br/>
+      </w:r>
+      <w:r>
+        <w:br/>
+      </w:r>
+      <w:r>
+        <w:rPr>
+          <w:rStyle w:val="CommentTok"/>
+        </w:rPr>
+        <w:t xml:space="preserve"># scatter plot filtered transformed</w:t>
+      </w:r>
+      <w:r>
+        <w:br/>
+      </w:r>
+      <w:r>
+        <w:rPr>
+          <w:rStyle w:val="KeywordTok"/>
+        </w:rPr>
+        <w:t xml:space="preserve">plot</w:t>
+      </w:r>
+      <w:r>
+        <w:rPr>
+          <w:rStyle w:val="NormalTok"/>
+        </w:rPr>
+        <w:t xml:space="preserve">(</w:t>
+      </w:r>
+      <w:r>
+        <w:rPr>
+          <w:rStyle w:val="DataTypeTok"/>
+        </w:rPr>
+        <w:t xml:space="preserve">x=</w:t>
+      </w:r>
+      <w:r>
+        <w:rPr>
+          <w:rStyle w:val="NormalTok"/>
+        </w:rPr>
+        <w:t xml:space="preserve">nitrogen, </w:t>
+      </w:r>
+      <w:r>
+        <w:rPr>
+          <w:rStyle w:val="DataTypeTok"/>
+        </w:rPr>
+        <w:t xml:space="preserve">y=</w:t>
+      </w:r>
+      <w:r>
+        <w:rPr>
+          <w:rStyle w:val="NormalTok"/>
+        </w:rPr>
+        <w:t xml:space="preserve">yield.t.filtered, </w:t>
+      </w:r>
+      <w:r>
+        <w:rPr>
+          <w:rStyle w:val="DataTypeTok"/>
+        </w:rPr>
+        <w:t xml:space="preserve">main=</w:t>
+      </w:r>
+      <w:r>
+        <w:rPr>
+          <w:rStyle w:val="StringTok"/>
+        </w:rPr>
+        <w:t xml:space="preserve">'Scatter Plot Filtered 1/y'</w:t>
+      </w:r>
+      <w:r>
+        <w:rPr>
+          <w:rStyle w:val="NormalTok"/>
+        </w:rPr>
+        <w:t xml:space="preserve">, </w:t>
+      </w:r>
+      <w:r>
+        <w:rPr>
+          <w:rStyle w:val="DataTypeTok"/>
+        </w:rPr>
+        <w:t xml:space="preserve">xlab =</w:t>
+      </w:r>
+      <w:r>
+        <w:rPr>
+          <w:rStyle w:val="NormalTok"/>
+        </w:rPr>
+        <w:t xml:space="preserve"> </w:t>
+      </w:r>
+      <w:r>
+        <w:rPr>
+          <w:rStyle w:val="StringTok"/>
+        </w:rPr>
+        <w:t xml:space="preserve">'nitrogen'</w:t>
+      </w:r>
+      <w:r>
+        <w:rPr>
+          <w:rStyle w:val="NormalTok"/>
+        </w:rPr>
+        <w:t xml:space="preserve">, </w:t>
+      </w:r>
+      <w:r>
+        <w:rPr>
+          <w:rStyle w:val="DataTypeTok"/>
+        </w:rPr>
+        <w:t xml:space="preserve">ylab =</w:t>
+      </w:r>
+      <w:r>
+        <w:rPr>
+          <w:rStyle w:val="NormalTok"/>
+        </w:rPr>
+        <w:t xml:space="preserve"> </w:t>
+      </w:r>
+      <w:r>
+        <w:rPr>
+          <w:rStyle w:val="StringTok"/>
+        </w:rPr>
+        <w:t xml:space="preserve">'1/y'</w:t>
+      </w:r>
+      <w:r>
+        <w:rPr>
+          <w:rStyle w:val="NormalTok"/>
+        </w:rPr>
+        <w:t xml:space="preserve">)</w:t>
+      </w:r>
+      <w:r>
+        <w:br/>
+      </w:r>
+      <w:r>
+        <w:rPr>
+          <w:rStyle w:val="KeywordTok"/>
+        </w:rPr>
+        <w:t xml:space="preserve">abline</w:t>
+      </w:r>
+      <w:r>
+        <w:rPr>
+          <w:rStyle w:val="NormalTok"/>
+        </w:rPr>
+        <w:t xml:space="preserve">(cornModel.t.filtered,</w:t>
+      </w:r>
+      <w:r>
+        <w:rPr>
+          <w:rStyle w:val="DataTypeTok"/>
+        </w:rPr>
+        <w:t xml:space="preserve">col=</w:t>
+      </w:r>
+      <w:r>
+        <w:rPr>
+          <w:rStyle w:val="StringTok"/>
+        </w:rPr>
+        <w:t xml:space="preserve">"red"</w:t>
+      </w:r>
+      <w:r>
+        <w:rPr>
+          <w:rStyle w:val="NormalTok"/>
+        </w:rPr>
+        <w:t xml:space="preserve">)</w:t>
+      </w:r>
+      <w:r>
+        <w:br/>
+      </w:r>
+      <w:r>
+        <w:br/>
+      </w:r>
+      <w:r>
+        <w:rPr>
+          <w:rStyle w:val="CommentTok"/>
+        </w:rPr>
+        <w:t xml:space="preserve">#residual plot filtered transformed</w:t>
+      </w:r>
+      <w:r>
+        <w:br/>
+      </w:r>
+      <w:r>
+        <w:rPr>
+          <w:rStyle w:val="KeywordTok"/>
+        </w:rPr>
+        <w:t xml:space="preserve">plot</w:t>
+      </w:r>
+      <w:r>
+        <w:rPr>
+          <w:rStyle w:val="NormalTok"/>
+        </w:rPr>
+        <w:t xml:space="preserve">(cornModel.t.filtered</w:t>
+      </w:r>
+      <w:r>
+        <w:rPr>
+          <w:rStyle w:val="OperatorTok"/>
+        </w:rPr>
+        <w:t xml:space="preserve">$</w:t>
+      </w:r>
+      <w:r>
+        <w:rPr>
+          <w:rStyle w:val="NormalTok"/>
+        </w:rPr>
+        <w:t xml:space="preserve">fitted.values,cornModel.t.filtered</w:t>
+      </w:r>
+      <w:r>
+        <w:rPr>
+          <w:rStyle w:val="OperatorTok"/>
+        </w:rPr>
+        <w:t xml:space="preserve">$</w:t>
+      </w:r>
+      <w:r>
+        <w:rPr>
+          <w:rStyle w:val="NormalTok"/>
+        </w:rPr>
+        <w:t xml:space="preserve">residuals, </w:t>
+      </w:r>
+      <w:r>
+        <w:rPr>
+          <w:rStyle w:val="DataTypeTok"/>
+        </w:rPr>
+        <w:t xml:space="preserve">main=</w:t>
+      </w:r>
+      <w:r>
+        <w:rPr>
+          <w:rStyle w:val="StringTok"/>
+        </w:rPr>
+        <w:t xml:space="preserve">"Residual Plot: filtered 1/y"</w:t>
+      </w:r>
+      <w:r>
+        <w:rPr>
+          <w:rStyle w:val="NormalTok"/>
+        </w:rPr>
+        <w:t xml:space="preserve">)</w:t>
+      </w:r>
+      <w:r>
+        <w:br/>
+      </w:r>
+      <w:r>
+        <w:rPr>
+          <w:rStyle w:val="KeywordTok"/>
+        </w:rPr>
+        <w:t xml:space="preserve">abline</w:t>
+      </w:r>
+      <w:r>
+        <w:rPr>
+          <w:rStyle w:val="NormalTok"/>
+        </w:rPr>
+        <w:t xml:space="preserve">(</w:t>
+      </w:r>
+      <w:r>
+        <w:rPr>
+          <w:rStyle w:val="DataTypeTok"/>
+        </w:rPr>
+        <w:t xml:space="preserve">h=</w:t>
+      </w:r>
+      <w:r>
+        <w:rPr>
+          <w:rStyle w:val="DecValTok"/>
+        </w:rPr>
+        <w:t xml:space="preserve">0</w:t>
+      </w:r>
+      <w:r>
+        <w:rPr>
+          <w:rStyle w:val="NormalTok"/>
+        </w:rPr>
+        <w:t xml:space="preserve">,</w:t>
+      </w:r>
+      <w:r>
+        <w:rPr>
+          <w:rStyle w:val="DataTypeTok"/>
+        </w:rPr>
+        <w:t xml:space="preserve">col=</w:t>
+      </w:r>
+      <w:r>
+        <w:rPr>
+          <w:rStyle w:val="StringTok"/>
+        </w:rPr>
+        <w:t xml:space="preserve">"red"</w:t>
+      </w:r>
+      <w:r>
+        <w:rPr>
+          <w:rStyle w:val="NormalTok"/>
+        </w:rPr>
+        <w:t xml:space="preserve">)</w:t>
+      </w:r>
+    </w:p>
+    <w:p>
+      <w:pPr>
+        <w:pStyle w:val="FirstParagraph"/>
+      </w:pPr>
+      <w:r>
+        <w:drawing>
+          <wp:inline>
+            <wp:extent cx="4620126" cy="3696101"/>
+            <wp:effectExtent b="0" l="0" r="0" t="0"/>
+            <wp:docPr descr="" title="" id="1" name="Picture"/>
+            <a:graphic>
+              <a:graphicData uri="http://schemas.openxmlformats.org/drawingml/2006/picture">
+                <pic:pic>
+                  <pic:nvPicPr>
+                    <pic:cNvPr descr="Module03HW_files/figure-docx/q2dFilteredTransformations-1.png" id="0" name="Picture"/>
+                    <pic:cNvPicPr>
+                      <a:picLocks noChangeArrowheads="1" noChangeAspect="1"/>
+                    </pic:cNvPicPr>
+                  </pic:nvPicPr>
+                  <pic:blipFill>
+                    <a:blip r:embed="rId43"/>
+                    <a:stretch>
+                      <a:fillRect/>
+                    </a:stretch>
+                  </pic:blipFill>
+                  <pic:spPr bwMode="auto">
+                    <a:xfrm>
+                      <a:off x="0" y="0"/>
+                      <a:ext cx="4620126" cy="3696101"/>
+                    </a:xfrm>
+                    <a:prstGeom prst="rect">
+                      <a:avLst/>
+                    </a:prstGeom>
+                    <a:noFill/>
+                    <a:ln w="9525">
+                      <a:noFill/>
+                      <a:headEnd/>
+                      <a:tailEnd/>
+                    </a:ln>
+                  </pic:spPr>
+                </pic:pic>
+              </a:graphicData>
+            </a:graphic>
+          </wp:inline>
+        </w:drawing>
+      </w:r>
+    </w:p>
+    <w:p>
+      <w:pPr>
+        <w:pStyle w:val="SourceCode"/>
+      </w:pPr>
+      <w:r>
+        <w:rPr>
+          <w:rStyle w:val="CommentTok"/>
+        </w:rPr>
+        <w:t xml:space="preserve">#QQ plot of filtered transformed</w:t>
+      </w:r>
+      <w:r>
+        <w:br/>
+      </w:r>
+      <w:r>
+        <w:rPr>
+          <w:rStyle w:val="KeywordTok"/>
+        </w:rPr>
+        <w:t xml:space="preserve">qqnorm</w:t>
+      </w:r>
+      <w:r>
+        <w:rPr>
+          <w:rStyle w:val="NormalTok"/>
+        </w:rPr>
+        <w:t xml:space="preserve">(cornModel.t.filtered</w:t>
+      </w:r>
+      <w:r>
+        <w:rPr>
+          <w:rStyle w:val="OperatorTok"/>
+        </w:rPr>
+        <w:t xml:space="preserve">$</w:t>
+      </w:r>
+      <w:r>
+        <w:rPr>
+          <w:rStyle w:val="NormalTok"/>
+        </w:rPr>
+        <w:t xml:space="preserve">residuals) </w:t>
+      </w:r>
+      <w:r>
+        <w:br/>
+      </w:r>
+      <w:r>
+        <w:rPr>
+          <w:rStyle w:val="KeywordTok"/>
+        </w:rPr>
+        <w:t xml:space="preserve">qqline</w:t>
+      </w:r>
+      <w:r>
+        <w:rPr>
+          <w:rStyle w:val="NormalTok"/>
+        </w:rPr>
+        <w:t xml:space="preserve">(cornModel.t.filtered</w:t>
+      </w:r>
+      <w:r>
+        <w:rPr>
+          <w:rStyle w:val="OperatorTok"/>
+        </w:rPr>
+        <w:t xml:space="preserve">$</w:t>
+      </w:r>
+      <w:r>
+        <w:rPr>
+          <w:rStyle w:val="NormalTok"/>
+        </w:rPr>
+        <w:t xml:space="preserve">residuals, </w:t>
+      </w:r>
+      <w:r>
+        <w:rPr>
+          <w:rStyle w:val="DataTypeTok"/>
+        </w:rPr>
+        <w:t xml:space="preserve">col=</w:t>
+      </w:r>
+      <w:r>
+        <w:rPr>
+          <w:rStyle w:val="StringTok"/>
+        </w:rPr>
+        <w:t xml:space="preserve">"red"</w:t>
+      </w:r>
+      <w:r>
+        <w:rPr>
+          <w:rStyle w:val="NormalTok"/>
+        </w:rPr>
+        <w:t xml:space="preserve">)</w:t>
+      </w:r>
+      <w:r>
+        <w:br/>
+      </w:r>
+      <w:r>
+        <w:br/>
+      </w:r>
+      <w:r>
+        <w:rPr>
+          <w:rStyle w:val="CommentTok"/>
+        </w:rPr>
+        <w:t xml:space="preserve">#ACF plot</w:t>
+      </w:r>
+      <w:r>
+        <w:br/>
+      </w:r>
+      <w:r>
+        <w:rPr>
+          <w:rStyle w:val="KeywordTok"/>
+        </w:rPr>
+        <w:t xml:space="preserve">acf</w:t>
+      </w:r>
+      <w:r>
+        <w:rPr>
+          <w:rStyle w:val="NormalTok"/>
+        </w:rPr>
+        <w:t xml:space="preserve">(cornModel.t.filtered</w:t>
+      </w:r>
+      <w:r>
+        <w:rPr>
+          <w:rStyle w:val="OperatorTok"/>
+        </w:rPr>
+        <w:t xml:space="preserve">$</w:t>
+      </w:r>
+      <w:r>
+        <w:rPr>
+          <w:rStyle w:val="NormalTok"/>
+        </w:rPr>
+        <w:t xml:space="preserve">residuals, </w:t>
+      </w:r>
+      <w:r>
+        <w:rPr>
+          <w:rStyle w:val="DataTypeTok"/>
+        </w:rPr>
+        <w:t xml:space="preserve">main=</w:t>
+      </w:r>
+      <w:r>
+        <w:rPr>
+          <w:rStyle w:val="StringTok"/>
+        </w:rPr>
+        <w:t xml:space="preserve">"ACF of Residuals: Filtered 1/y"</w:t>
+      </w:r>
+      <w:r>
+        <w:rPr>
+          <w:rStyle w:val="NormalTok"/>
+        </w:rPr>
+        <w:t xml:space="preserve">)</w:t>
+      </w:r>
+    </w:p>
+    <w:p>
+      <w:pPr>
+        <w:pStyle w:val="FirstParagraph"/>
+      </w:pPr>
+      <w:r>
+        <w:drawing>
+          <wp:inline>
+            <wp:extent cx="4620126" cy="3696101"/>
+            <wp:effectExtent b="0" l="0" r="0" t="0"/>
+            <wp:docPr descr="" title="" id="1" name="Picture"/>
+            <a:graphic>
+              <a:graphicData uri="http://schemas.openxmlformats.org/drawingml/2006/picture">
+                <pic:pic>
+                  <pic:nvPicPr>
+                    <pic:cNvPr descr="Module03HW_files/figure-docx/q2dFilteredTransformations-2.png" id="0" name="Picture"/>
+                    <pic:cNvPicPr>
+                      <a:picLocks noChangeArrowheads="1" noChangeAspect="1"/>
+                    </pic:cNvPicPr>
+                  </pic:nvPicPr>
+                  <pic:blipFill>
+                    <a:blip r:embed="rId44"/>
+                    <a:stretch>
+                      <a:fillRect/>
+                    </a:stretch>
+                  </pic:blipFill>
+                  <pic:spPr bwMode="auto">
+                    <a:xfrm>
+                      <a:off x="0" y="0"/>
+                      <a:ext cx="4620126" cy="3696101"/>
+                    </a:xfrm>
+                    <a:prstGeom prst="rect">
+                      <a:avLst/>
+                    </a:prstGeom>
+                    <a:noFill/>
+                    <a:ln w="9525">
+                      <a:noFill/>
+                      <a:headEnd/>
+                      <a:tailEnd/>
+                    </a:ln>
+                  </pic:spPr>
+                </pic:pic>
+              </a:graphicData>
+            </a:graphic>
+          </wp:inline>
+        </w:drawing>
+      </w:r>
+    </w:p>
+    <w:p>
+      <w:pPr>
+        <w:pStyle w:val="SourceCode"/>
+      </w:pPr>
+      <w:r>
+        <w:rPr>
+          <w:rStyle w:val="KeywordTok"/>
+        </w:rPr>
+        <w:t xml:space="preserve">anova</w:t>
+      </w:r>
+      <w:r>
+        <w:rPr>
+          <w:rStyle w:val="NormalTok"/>
+        </w:rPr>
+        <w:t xml:space="preserve">(cornModel.t.filtered)</w:t>
+      </w:r>
+    </w:p>
+    <w:p>
+      <w:pPr>
+        <w:pStyle w:val="SourceCode"/>
+      </w:pPr>
+      <w:r>
+        <w:rPr>
+          <w:rStyle w:val="VerbatimChar"/>
+        </w:rPr>
+        <w:t xml:space="preserve">## Analysis of Variance Table</w:t>
+      </w:r>
+      <w:r>
+        <w:br/>
+      </w:r>
+      <w:r>
+        <w:rPr>
+          <w:rStyle w:val="VerbatimChar"/>
+        </w:rPr>
+        <w:t xml:space="preserve">## </w:t>
+      </w:r>
+      <w:r>
+        <w:br/>
+      </w:r>
+      <w:r>
+        <w:rPr>
+          <w:rStyle w:val="VerbatimChar"/>
+        </w:rPr>
+        <w:t xml:space="preserve">## Response: yield.t.filtered</w:t>
+      </w:r>
+      <w:r>
+        <w:br/>
+      </w:r>
+      <w:r>
+        <w:rPr>
+          <w:rStyle w:val="VerbatimChar"/>
+        </w:rPr>
+        <w:t xml:space="preserve">##           Df     Sum Sq    Mean Sq F value Pr(&gt;F)</w:t>
+      </w:r>
+      <w:r>
+        <w:br/>
+      </w:r>
+      <w:r>
+        <w:rPr>
+          <w:rStyle w:val="VerbatimChar"/>
+        </w:rPr>
+        <w:t xml:space="preserve">## nitrogen   1 1.1748e-06 1.1748e-06  2.6793 0.1118</w:t>
+      </w:r>
+      <w:r>
+        <w:br/>
+      </w:r>
+      <w:r>
+        <w:rPr>
+          <w:rStyle w:val="VerbatimChar"/>
+        </w:rPr>
+        <w:t xml:space="preserve">## Residuals 31 1.3593e-05 4.3847e-07</w:t>
+      </w:r>
+    </w:p>
+    <w:p>
+      <w:pPr>
+        <w:pStyle w:val="FirstParagraph"/>
+      </w:pPr>
+      <w:r>
+        <w:t xml:space="preserve">After trying several transformations on yield (above I show the inverse y transformation results), the model displays more variance in the residuals than I would expect; however, the mean of residuals issue has been addressed. There are no longer two clusters. The residuals are uncorrelated.</w:t>
+      </w:r>
+    </w:p>
+    <w:p>
+      <w:pPr>
+        <w:pStyle w:val="BodyText"/>
+      </w:pPr>
+      <w:r>
+        <w:t xml:space="preserve">I will check the summary and anova tables for the filtered transformed:</w:t>
+      </w:r>
+    </w:p>
+    <w:p>
+      <w:pPr>
+        <w:pStyle w:val="SourceCode"/>
+      </w:pPr>
+      <w:r>
+        <w:rPr>
+          <w:rStyle w:val="KeywordTok"/>
+        </w:rPr>
         <w:t xml:space="preserve">summary</w:t>
       </w:r>
       <w:r>
         <w:rPr>
           <w:rStyle w:val="NormalTok"/>
         </w:rPr>
-        <w:t xml:space="preserve">(cornModel.filtered.yield2.sqrtx)</w:t>
+        <w:t xml:space="preserve">(cornModel.t.filtered)</w:t>
       </w:r>
     </w:p>
     <w:p>
@@ -4205,7 +4978,7 @@
         <w:rPr>
           <w:rStyle w:val="VerbatimChar"/>
         </w:rPr>
-        <w:t xml:space="preserve">## lm(formula = yield2.filtered ~ sqrt.nitrogen.filtered)</w:t>
+        <w:t xml:space="preserve">## lm(formula = yield.t.filtered ~ nitrogen)</w:t>
       </w:r>
       <w:r>
         <w:br/>
@@ -4232,6 +5005,268 @@
         <w:rPr>
           <w:rStyle w:val="VerbatimChar"/>
         </w:rPr>
+        <w:t xml:space="preserve">##        Min         1Q     Median         3Q        Max </w:t>
+      </w:r>
+      <w:r>
+        <w:br/>
+      </w:r>
+      <w:r>
+        <w:rPr>
+          <w:rStyle w:val="VerbatimChar"/>
+        </w:rPr>
+        <w:t xml:space="preserve">## -0.0011967 -0.0004825 -0.0001378  0.0004933  0.0016726 </w:t>
+      </w:r>
+      <w:r>
+        <w:br/>
+      </w:r>
+      <w:r>
+        <w:rPr>
+          <w:rStyle w:val="VerbatimChar"/>
+        </w:rPr>
+        <w:t xml:space="preserve">## </w:t>
+      </w:r>
+      <w:r>
+        <w:br/>
+      </w:r>
+      <w:r>
+        <w:rPr>
+          <w:rStyle w:val="VerbatimChar"/>
+        </w:rPr>
+        <w:t xml:space="preserve">## Coefficients:</w:t>
+      </w:r>
+      <w:r>
+        <w:br/>
+      </w:r>
+      <w:r>
+        <w:rPr>
+          <w:rStyle w:val="VerbatimChar"/>
+        </w:rPr>
+        <w:t xml:space="preserve">##               Estimate Std. Error t value Pr(&gt;|t|)    </w:t>
+      </w:r>
+      <w:r>
+        <w:br/>
+      </w:r>
+      <w:r>
+        <w:rPr>
+          <w:rStyle w:val="VerbatimChar"/>
+        </w:rPr>
+        <w:t xml:space="preserve">## (Intercept)  7.619e-03  2.291e-04  33.258   &lt;2e-16 ***</w:t>
+      </w:r>
+      <w:r>
+        <w:br/>
+      </w:r>
+      <w:r>
+        <w:rPr>
+          <w:rStyle w:val="VerbatimChar"/>
+        </w:rPr>
+        <w:t xml:space="preserve">## nitrogen    -2.350e-06  1.436e-06  -1.637    0.112    </w:t>
+      </w:r>
+      <w:r>
+        <w:br/>
+      </w:r>
+      <w:r>
+        <w:rPr>
+          <w:rStyle w:val="VerbatimChar"/>
+        </w:rPr>
+        <w:t xml:space="preserve">## ---</w:t>
+      </w:r>
+      <w:r>
+        <w:br/>
+      </w:r>
+      <w:r>
+        <w:rPr>
+          <w:rStyle w:val="VerbatimChar"/>
+        </w:rPr>
+        <w:t xml:space="preserve">## Signif. codes:  0 '***' 0.001 '**' 0.01 '*' 0.05 '.' 0.1 ' ' 1</w:t>
+      </w:r>
+      <w:r>
+        <w:br/>
+      </w:r>
+      <w:r>
+        <w:rPr>
+          <w:rStyle w:val="VerbatimChar"/>
+        </w:rPr>
+        <w:t xml:space="preserve">## </w:t>
+      </w:r>
+      <w:r>
+        <w:br/>
+      </w:r>
+      <w:r>
+        <w:rPr>
+          <w:rStyle w:val="VerbatimChar"/>
+        </w:rPr>
+        <w:t xml:space="preserve">## Residual standard error: 0.0006622 on 31 degrees of freedom</w:t>
+      </w:r>
+      <w:r>
+        <w:br/>
+      </w:r>
+      <w:r>
+        <w:rPr>
+          <w:rStyle w:val="VerbatimChar"/>
+        </w:rPr>
+        <w:t xml:space="preserve">## Multiple R-squared:  0.07955,    Adjusted R-squared:  0.04986 </w:t>
+      </w:r>
+      <w:r>
+        <w:br/>
+      </w:r>
+      <w:r>
+        <w:rPr>
+          <w:rStyle w:val="VerbatimChar"/>
+        </w:rPr>
+        <w:t xml:space="preserve">## F-statistic: 2.679 on 1 and 31 DF,  p-value: 0.1118</w:t>
+      </w:r>
+    </w:p>
+    <w:p>
+      <w:pPr>
+        <w:pStyle w:val="SourceCode"/>
+      </w:pPr>
+      <w:r>
+        <w:rPr>
+          <w:rStyle w:val="KeywordTok"/>
+        </w:rPr>
+        <w:t xml:space="preserve">anova</w:t>
+      </w:r>
+      <w:r>
+        <w:rPr>
+          <w:rStyle w:val="NormalTok"/>
+        </w:rPr>
+        <w:t xml:space="preserve">(cornModel.t.filtered)</w:t>
+      </w:r>
+    </w:p>
+    <w:p>
+      <w:pPr>
+        <w:pStyle w:val="SourceCode"/>
+      </w:pPr>
+      <w:r>
+        <w:rPr>
+          <w:rStyle w:val="VerbatimChar"/>
+        </w:rPr>
+        <w:t xml:space="preserve">## Analysis of Variance Table</w:t>
+      </w:r>
+      <w:r>
+        <w:br/>
+      </w:r>
+      <w:r>
+        <w:rPr>
+          <w:rStyle w:val="VerbatimChar"/>
+        </w:rPr>
+        <w:t xml:space="preserve">## </w:t>
+      </w:r>
+      <w:r>
+        <w:br/>
+      </w:r>
+      <w:r>
+        <w:rPr>
+          <w:rStyle w:val="VerbatimChar"/>
+        </w:rPr>
+        <w:t xml:space="preserve">## Response: yield.t.filtered</w:t>
+      </w:r>
+      <w:r>
+        <w:br/>
+      </w:r>
+      <w:r>
+        <w:rPr>
+          <w:rStyle w:val="VerbatimChar"/>
+        </w:rPr>
+        <w:t xml:space="preserve">##           Df     Sum Sq    Mean Sq F value Pr(&gt;F)</w:t>
+      </w:r>
+      <w:r>
+        <w:br/>
+      </w:r>
+      <w:r>
+        <w:rPr>
+          <w:rStyle w:val="VerbatimChar"/>
+        </w:rPr>
+        <w:t xml:space="preserve">## nitrogen   1 1.1748e-06 1.1748e-06  2.6793 0.1118</w:t>
+      </w:r>
+      <w:r>
+        <w:br/>
+      </w:r>
+      <w:r>
+        <w:rPr>
+          <w:rStyle w:val="VerbatimChar"/>
+        </w:rPr>
+        <w:t xml:space="preserve">## Residuals 31 1.3593e-05 4.3847e-07</w:t>
+      </w:r>
+    </w:p>
+    <w:p>
+      <w:pPr>
+        <w:pStyle w:val="FirstParagraph"/>
+      </w:pPr>
+      <w:r>
+        <w:t xml:space="preserve">I also want to review the anova table for the unfiltered y^2 sqrt(x) model:</w:t>
+      </w:r>
+    </w:p>
+    <w:p>
+      <w:pPr>
+        <w:pStyle w:val="SourceCode"/>
+      </w:pPr>
+      <w:r>
+        <w:rPr>
+          <w:rStyle w:val="KeywordTok"/>
+        </w:rPr>
+        <w:t xml:space="preserve">summary</w:t>
+      </w:r>
+      <w:r>
+        <w:rPr>
+          <w:rStyle w:val="NormalTok"/>
+        </w:rPr>
+        <w:t xml:space="preserve">(cornModel.yield2.sqrtx)</w:t>
+      </w:r>
+    </w:p>
+    <w:p>
+      <w:pPr>
+        <w:pStyle w:val="SourceCode"/>
+      </w:pPr>
+      <w:r>
+        <w:rPr>
+          <w:rStyle w:val="VerbatimChar"/>
+        </w:rPr>
+        <w:t xml:space="preserve">## </w:t>
+      </w:r>
+      <w:r>
+        <w:br/>
+      </w:r>
+      <w:r>
+        <w:rPr>
+          <w:rStyle w:val="VerbatimChar"/>
+        </w:rPr>
+        <w:t xml:space="preserve">## Call:</w:t>
+      </w:r>
+      <w:r>
+        <w:br/>
+      </w:r>
+      <w:r>
+        <w:rPr>
+          <w:rStyle w:val="VerbatimChar"/>
+        </w:rPr>
+        <w:t xml:space="preserve">## lm(formula = yield2 ~ sqrt.nitrogen)</w:t>
+      </w:r>
+      <w:r>
+        <w:br/>
+      </w:r>
+      <w:r>
+        <w:rPr>
+          <w:rStyle w:val="VerbatimChar"/>
+        </w:rPr>
+        <w:t xml:space="preserve">## </w:t>
+      </w:r>
+      <w:r>
+        <w:br/>
+      </w:r>
+      <w:r>
+        <w:rPr>
+          <w:rStyle w:val="VerbatimChar"/>
+        </w:rPr>
+        <w:t xml:space="preserve">## Residuals:</w:t>
+      </w:r>
+      <w:r>
+        <w:br/>
+      </w:r>
+      <w:r>
+        <w:rPr>
+          <w:rStyle w:val="VerbatimChar"/>
+        </w:rPr>
         <w:t xml:space="preserve">##     Min      1Q  Median      3Q     Max </w:t>
       </w:r>
       <w:r>
@@ -4241,7 +5276,7 @@
         <w:rPr>
           <w:rStyle w:val="VerbatimChar"/>
         </w:rPr>
-        <w:t xml:space="preserve">## -6088.6 -2860.9   255.4  2380.5  8104.5 </w:t>
+        <w:t xml:space="preserve">## -7497.3 -1951.6     8.3  2107.3  7160.6 </w:t>
       </w:r>
       <w:r>
         <w:br/>
@@ -4268,25 +5303,25 @@
         <w:rPr>
           <w:rStyle w:val="VerbatimChar"/>
         </w:rPr>
-        <w:t xml:space="preserve">##                        Estimate Std. Error t value Pr(&gt;|t|)    </w:t>
-      </w:r>
-      <w:r>
-        <w:br/>
-      </w:r>
-      <w:r>
-        <w:rPr>
-          <w:rStyle w:val="VerbatimChar"/>
-        </w:rPr>
-        <w:t xml:space="preserve">## (Intercept)             15819.7     2000.0   7.910 6.27e-09 ***</w:t>
-      </w:r>
-      <w:r>
-        <w:br/>
-      </w:r>
-      <w:r>
-        <w:rPr>
-          <w:rStyle w:val="VerbatimChar"/>
-        </w:rPr>
-        <w:t xml:space="preserve">## sqrt.nitrogen.filtered    304.0      170.3   1.785    0.084 .  </w:t>
+        <w:t xml:space="preserve">##               Estimate Std. Error t value Pr(&gt;|t|)    </w:t>
+      </w:r>
+      <w:r>
+        <w:br/>
+      </w:r>
+      <w:r>
+        <w:rPr>
+          <w:rStyle w:val="VerbatimChar"/>
+        </w:rPr>
+        <w:t xml:space="preserve">## (Intercept)    9706.27     993.28   9.772 2.22e-12 ***</w:t>
+      </w:r>
+      <w:r>
+        <w:br/>
+      </w:r>
+      <w:r>
+        <w:rPr>
+          <w:rStyle w:val="VerbatimChar"/>
+        </w:rPr>
+        <w:t xml:space="preserve">## sqrt.nitrogen   803.07      97.68   8.222 2.75e-10 ***</w:t>
       </w:r>
       <w:r>
         <w:br/>
@@ -4322,25 +5357,25 @@
         <w:rPr>
           <w:rStyle w:val="VerbatimChar"/>
         </w:rPr>
-        <w:t xml:space="preserve">## Residual standard error: 3276 on 31 degrees of freedom</w:t>
-      </w:r>
-      <w:r>
-        <w:br/>
-      </w:r>
-      <w:r>
-        <w:rPr>
-          <w:rStyle w:val="VerbatimChar"/>
-        </w:rPr>
-        <w:t xml:space="preserve">## Multiple R-squared:  0.09321,    Adjusted R-squared:  0.06396 </w:t>
-      </w:r>
-      <w:r>
-        <w:br/>
-      </w:r>
-      <w:r>
-        <w:rPr>
-          <w:rStyle w:val="VerbatimChar"/>
-        </w:rPr>
-        <w:t xml:space="preserve">## F-statistic: 3.187 on 1 and 31 DF,  p-value: 0.08403</w:t>
+        <w:t xml:space="preserve">## Residual standard error: 3674 on 42 degrees of freedom</w:t>
+      </w:r>
+      <w:r>
+        <w:br/>
+      </w:r>
+      <w:r>
+        <w:rPr>
+          <w:rStyle w:val="VerbatimChar"/>
+        </w:rPr>
+        <w:t xml:space="preserve">## Multiple R-squared:  0.6168, Adjusted R-squared:  0.6076 </w:t>
+      </w:r>
+      <w:r>
+        <w:br/>
+      </w:r>
+      <w:r>
+        <w:rPr>
+          <w:rStyle w:val="VerbatimChar"/>
+        </w:rPr>
+        <w:t xml:space="preserve">## F-statistic:  67.6 on 1 and 42 DF,  p-value: 2.75e-10</w:t>
       </w:r>
     </w:p>
     <w:p>
@@ -4357,7 +5392,7 @@
         <w:rPr>
           <w:rStyle w:val="NormalTok"/>
         </w:rPr>
-        <w:t xml:space="preserve">(cornModel.filtered.yield2.sqrtx)</w:t>
+        <w:t xml:space="preserve">(cornModel.yield2.sqrtx)</w:t>
       </w:r>
     </w:p>
     <w:p>
@@ -4386,34 +5421,34 @@
         <w:rPr>
           <w:rStyle w:val="VerbatimChar"/>
         </w:rPr>
-        <w:t xml:space="preserve">## Response: yield2.filtered</w:t>
-      </w:r>
-      <w:r>
-        <w:br/>
-      </w:r>
-      <w:r>
-        <w:rPr>
-          <w:rStyle w:val="VerbatimChar"/>
-        </w:rPr>
-        <w:t xml:space="preserve">##                        Df    Sum Sq  Mean Sq F value  Pr(&gt;F)  </w:t>
-      </w:r>
-      <w:r>
-        <w:br/>
-      </w:r>
-      <w:r>
-        <w:rPr>
-          <w:rStyle w:val="VerbatimChar"/>
-        </w:rPr>
-        <w:t xml:space="preserve">## sqrt.nitrogen.filtered  1  34198368 34198368  3.1866 0.08403 .</w:t>
-      </w:r>
-      <w:r>
-        <w:br/>
-      </w:r>
-      <w:r>
-        <w:rPr>
-          <w:rStyle w:val="VerbatimChar"/>
-        </w:rPr>
-        <w:t xml:space="preserve">## Residuals              31 332691362 10731979                  </w:t>
+        <w:t xml:space="preserve">## Response: yield2</w:t>
+      </w:r>
+      <w:r>
+        <w:br/>
+      </w:r>
+      <w:r>
+        <w:rPr>
+          <w:rStyle w:val="VerbatimChar"/>
+        </w:rPr>
+        <w:t xml:space="preserve">##               Df    Sum Sq   Mean Sq F value   Pr(&gt;F)    </w:t>
+      </w:r>
+      <w:r>
+        <w:br/>
+      </w:r>
+      <w:r>
+        <w:rPr>
+          <w:rStyle w:val="VerbatimChar"/>
+        </w:rPr>
+        <w:t xml:space="preserve">## sqrt.nitrogen  1 912533289 912533289  67.596 2.75e-10 ***</w:t>
+      </w:r>
+      <w:r>
+        <w:br/>
+      </w:r>
+      <w:r>
+        <w:rPr>
+          <w:rStyle w:val="VerbatimChar"/>
+        </w:rPr>
+        <w:t xml:space="preserve">## Residuals     42 566993931  13499856                     </w:t>
       </w:r>
       <w:r>
         <w:br/>
@@ -4439,290 +5474,114 @@
         <w:pStyle w:val="FirstParagraph"/>
       </w:pPr>
       <w:r>
-        <w:t xml:space="preserve">I also want to review the anova table for the unfiltered y^2 sqrt(x) model:</w:t>
-      </w:r>
-    </w:p>
-    <w:p>
-      <w:pPr>
-        <w:pStyle w:val="SourceCode"/>
-      </w:pPr>
-      <w:r>
-        <w:rPr>
-          <w:rStyle w:val="KeywordTok"/>
-        </w:rPr>
-        <w:t xml:space="preserve">summary</w:t>
-      </w:r>
-      <w:r>
-        <w:rPr>
-          <w:rStyle w:val="NormalTok"/>
-        </w:rPr>
-        <w:t xml:space="preserve">(cornModel.yield2.sqrtx)</w:t>
-      </w:r>
-    </w:p>
-    <w:p>
-      <w:pPr>
-        <w:pStyle w:val="SourceCode"/>
-      </w:pPr>
-      <w:r>
-        <w:rPr>
-          <w:rStyle w:val="VerbatimChar"/>
-        </w:rPr>
-        <w:t xml:space="preserve">## </w:t>
-      </w:r>
-      <w:r>
-        <w:br/>
-      </w:r>
-      <w:r>
-        <w:rPr>
-          <w:rStyle w:val="VerbatimChar"/>
-        </w:rPr>
-        <w:t xml:space="preserve">## Call:</w:t>
-      </w:r>
-      <w:r>
-        <w:br/>
-      </w:r>
-      <w:r>
-        <w:rPr>
-          <w:rStyle w:val="VerbatimChar"/>
-        </w:rPr>
-        <w:t xml:space="preserve">## lm(formula = yield2 ~ sqrt.nitrogen)</w:t>
-      </w:r>
-      <w:r>
-        <w:br/>
-      </w:r>
-      <w:r>
-        <w:rPr>
-          <w:rStyle w:val="VerbatimChar"/>
-        </w:rPr>
-        <w:t xml:space="preserve">## </w:t>
-      </w:r>
-      <w:r>
-        <w:br/>
-      </w:r>
-      <w:r>
-        <w:rPr>
-          <w:rStyle w:val="VerbatimChar"/>
-        </w:rPr>
-        <w:t xml:space="preserve">## Residuals:</w:t>
-      </w:r>
-      <w:r>
-        <w:br/>
-      </w:r>
-      <w:r>
-        <w:rPr>
-          <w:rStyle w:val="VerbatimChar"/>
-        </w:rPr>
-        <w:t xml:space="preserve">##     Min      1Q  Median      3Q     Max </w:t>
-      </w:r>
-      <w:r>
-        <w:br/>
-      </w:r>
-      <w:r>
-        <w:rPr>
-          <w:rStyle w:val="VerbatimChar"/>
-        </w:rPr>
-        <w:t xml:space="preserve">## -7497.3 -1951.6     8.3  2107.3  7160.6 </w:t>
-      </w:r>
-      <w:r>
-        <w:br/>
-      </w:r>
-      <w:r>
-        <w:rPr>
-          <w:rStyle w:val="VerbatimChar"/>
-        </w:rPr>
-        <w:t xml:space="preserve">## </w:t>
-      </w:r>
-      <w:r>
-        <w:br/>
-      </w:r>
-      <w:r>
-        <w:rPr>
-          <w:rStyle w:val="VerbatimChar"/>
-        </w:rPr>
-        <w:t xml:space="preserve">## Coefficients:</w:t>
-      </w:r>
-      <w:r>
-        <w:br/>
-      </w:r>
-      <w:r>
-        <w:rPr>
-          <w:rStyle w:val="VerbatimChar"/>
-        </w:rPr>
-        <w:t xml:space="preserve">##               Estimate Std. Error t value Pr(&gt;|t|)    </w:t>
-      </w:r>
-      <w:r>
-        <w:br/>
-      </w:r>
-      <w:r>
-        <w:rPr>
-          <w:rStyle w:val="VerbatimChar"/>
-        </w:rPr>
-        <w:t xml:space="preserve">## (Intercept)    9706.27     993.28   9.772 2.22e-12 ***</w:t>
-      </w:r>
-      <w:r>
-        <w:br/>
-      </w:r>
-      <w:r>
-        <w:rPr>
-          <w:rStyle w:val="VerbatimChar"/>
-        </w:rPr>
-        <w:t xml:space="preserve">## sqrt.nitrogen   803.07      97.68   8.222 2.75e-10 ***</w:t>
-      </w:r>
-      <w:r>
-        <w:br/>
-      </w:r>
-      <w:r>
-        <w:rPr>
-          <w:rStyle w:val="VerbatimChar"/>
-        </w:rPr>
-        <w:t xml:space="preserve">## ---</w:t>
-      </w:r>
-      <w:r>
-        <w:br/>
-      </w:r>
-      <w:r>
-        <w:rPr>
-          <w:rStyle w:val="VerbatimChar"/>
-        </w:rPr>
-        <w:t xml:space="preserve">## Signif. codes:  0 '***' 0.001 '**' 0.01 '*' 0.05 '.' 0.1 ' ' 1</w:t>
-      </w:r>
-      <w:r>
-        <w:br/>
-      </w:r>
-      <w:r>
-        <w:rPr>
-          <w:rStyle w:val="VerbatimChar"/>
-        </w:rPr>
-        <w:t xml:space="preserve">## </w:t>
-      </w:r>
-      <w:r>
-        <w:br/>
-      </w:r>
-      <w:r>
-        <w:rPr>
-          <w:rStyle w:val="VerbatimChar"/>
-        </w:rPr>
-        <w:t xml:space="preserve">## Residual standard error: 3674 on 42 degrees of freedom</w:t>
-      </w:r>
-      <w:r>
-        <w:br/>
-      </w:r>
-      <w:r>
-        <w:rPr>
-          <w:rStyle w:val="VerbatimChar"/>
-        </w:rPr>
-        <w:t xml:space="preserve">## Multiple R-squared:  0.6168, Adjusted R-squared:  0.6076 </w:t>
-      </w:r>
-      <w:r>
-        <w:br/>
-      </w:r>
-      <w:r>
-        <w:rPr>
-          <w:rStyle w:val="VerbatimChar"/>
-        </w:rPr>
-        <w:t xml:space="preserve">## F-statistic:  67.6 on 1 and 42 DF,  p-value: 2.75e-10</w:t>
-      </w:r>
-    </w:p>
-    <w:p>
-      <w:pPr>
-        <w:pStyle w:val="SourceCode"/>
-      </w:pPr>
-      <w:r>
-        <w:rPr>
-          <w:rStyle w:val="KeywordTok"/>
-        </w:rPr>
-        <w:t xml:space="preserve">anova</w:t>
-      </w:r>
-      <w:r>
-        <w:rPr>
-          <w:rStyle w:val="NormalTok"/>
-        </w:rPr>
-        <w:t xml:space="preserve">(cornModel.yield2.sqrtx)</w:t>
-      </w:r>
-    </w:p>
-    <w:p>
-      <w:pPr>
-        <w:pStyle w:val="SourceCode"/>
-      </w:pPr>
-      <w:r>
-        <w:rPr>
-          <w:rStyle w:val="VerbatimChar"/>
-        </w:rPr>
-        <w:t xml:space="preserve">## Analysis of Variance Table</w:t>
-      </w:r>
-      <w:r>
-        <w:br/>
-      </w:r>
-      <w:r>
-        <w:rPr>
-          <w:rStyle w:val="VerbatimChar"/>
-        </w:rPr>
-        <w:t xml:space="preserve">## </w:t>
-      </w:r>
-      <w:r>
-        <w:br/>
-      </w:r>
-      <w:r>
-        <w:rPr>
-          <w:rStyle w:val="VerbatimChar"/>
-        </w:rPr>
-        <w:t xml:space="preserve">## Response: yield2</w:t>
-      </w:r>
-      <w:r>
-        <w:br/>
-      </w:r>
-      <w:r>
-        <w:rPr>
-          <w:rStyle w:val="VerbatimChar"/>
-        </w:rPr>
-        <w:t xml:space="preserve">##               Df    Sum Sq   Mean Sq F value   Pr(&gt;F)    </w:t>
-      </w:r>
-      <w:r>
-        <w:br/>
-      </w:r>
-      <w:r>
-        <w:rPr>
-          <w:rStyle w:val="VerbatimChar"/>
-        </w:rPr>
-        <w:t xml:space="preserve">## sqrt.nitrogen  1 912533289 912533289  67.596 2.75e-10 ***</w:t>
-      </w:r>
-      <w:r>
-        <w:br/>
-      </w:r>
-      <w:r>
-        <w:rPr>
-          <w:rStyle w:val="VerbatimChar"/>
-        </w:rPr>
-        <w:t xml:space="preserve">## Residuals     42 566993931  13499856                     </w:t>
-      </w:r>
-      <w:r>
-        <w:br/>
-      </w:r>
-      <w:r>
-        <w:rPr>
-          <w:rStyle w:val="VerbatimChar"/>
-        </w:rPr>
-        <w:t xml:space="preserve">## ---</w:t>
-      </w:r>
-      <w:r>
-        <w:br/>
-      </w:r>
-      <w:r>
-        <w:rPr>
-          <w:rStyle w:val="VerbatimChar"/>
-        </w:rPr>
-        <w:t xml:space="preserve">## Signif. codes:  0 '***' 0.001 '**' 0.01 '*' 0.05 '.' 0.1 ' ' 1</w:t>
-      </w:r>
+        <w:rPr>
+          <w:b/>
+        </w:rPr>
+        <w:t xml:space="preserve">Conclusion:</w:t>
+      </w:r>
+    </w:p>
+    <w:p>
+      <w:pPr>
+        <w:pStyle w:val="BodyText"/>
+      </w:pPr>
+      <w:r>
+        <w:t xml:space="preserve">Surprisingly, the unfiltered y^2 sqrt(x) model has passes the hypothesis test. This model meets the assumptions necessary for a linear model. However, this model is difficult to express in a linearized function.</w:t>
+      </w:r>
+    </w:p>
+    <w:p>
+      <w:pPr>
+        <w:pStyle w:val="BodyText"/>
+      </w:pPr>
+      <w:r>
+        <w:t xml:space="preserve">If we change the hypothesis to whether there is a linear relationship between yield and nitrogen applied, only when a non-zero amount of nitrogen is applied, then the 0-filtered model with the y^2 sqrt(x) transformations still displays excess variance in the residuals, and the F-statistic does not pass the hypothesis test.</w:t>
+      </w:r>
+    </w:p>
+    <w:p>
+      <w:pPr>
+        <w:pStyle w:val="BodyText"/>
+      </w:pPr>
+      <w:r>
+        <w:rPr>
+          <w:b/>
+        </w:rPr>
+        <w:t xml:space="preserve">With multiple transformations (y’ = y^2 and x = sqrt(x)) I was able to create a model that meets the linear regression assumptions.</w:t>
+      </w:r>
+    </w:p>
+    <w:p>
+      <w:pPr>
+        <w:pStyle w:val="Heading2"/>
+      </w:pPr>
+      <w:bookmarkStart w:id="45" w:name="question-3-no-r-required"/>
+      <w:r>
+        <w:t xml:space="preserve">Question 3 (No R required)</w:t>
+      </w:r>
+      <w:bookmarkEnd w:id="45"/>
     </w:p>
     <w:p>
       <w:pPr>
         <w:pStyle w:val="FirstParagraph"/>
       </w:pPr>
       <w:r>
+        <w:t xml:space="preserve">A chemist studied the concentration of a solution, y, over time, x, by fitting a simple linear regression. The scatterplot of the dataset, and the residual plot from the regression model are shown in Figure 1.</w:t>
+      </w:r>
+    </w:p>
+    <w:p>
+      <w:pPr>
+        <w:pStyle w:val="Heading3"/>
+      </w:pPr>
+      <w:bookmarkStart w:id="46" w:name="X286acc048f69d3dec6253fbbcd6d89e15afe49b"/>
+      <w:r>
+        <w:t xml:space="preserve">3a: Based only on Figure 1, would you recommend transforming the predictor, x, or the response, y,first?</w:t>
+      </w:r>
+      <w:bookmarkEnd w:id="46"/>
+    </w:p>
+    <w:p>
+      <w:pPr>
+        <w:pStyle w:val="FirstParagraph"/>
+      </w:pPr>
+      <w:r>
+        <w:t xml:space="preserve">Briefy explain your choice.</w:t>
+      </w:r>
+    </w:p>
+    <w:p>
+      <w:pPr>
+        <w:pStyle w:val="BodyText"/>
+      </w:pPr>
+      <w:r>
         <w:rPr>
           <w:b/>
         </w:rPr>
-        <w:t xml:space="preserve">Conclusion:</w:t>
+        <w:t xml:space="preserve">Answer</w:t>
+      </w:r>
+      <w:r>
+        <w:t xml:space="preserve"> </w:t>
+      </w:r>
+      <w:r>
+        <w:t xml:space="preserve">I recommend transforming the response variable first because by addressing the lack of constant variance of the residuals which I do see in the scatter plot. By transforming the response variable, we may be able to address the non-zero mean of the residuals.</w:t>
+      </w:r>
+    </w:p>
+    <w:p>
+      <w:pPr>
+        <w:pStyle w:val="Heading3"/>
+      </w:pPr>
+      <w:bookmarkStart w:id="47" w:name="X66874f49344016300c8c3090f6274b07a6d7564"/>
+      <w:r>
+        <w:t xml:space="preserve">3b: The profile log-likelihoods for the parameter, gamma, of the Box-Cox power transformation, is shown in Figure 2.</w:t>
+      </w:r>
+      <w:bookmarkEnd w:id="47"/>
+    </w:p>
+    <w:p>
+      <w:pPr>
+        <w:pStyle w:val="FirstParagraph"/>
+      </w:pPr>
+      <w:r>
+        <w:t xml:space="preserve">Your classmate says that you should apply a log transformation to the response variable first. Do you agree with your classmate?</w:t>
+      </w:r>
+      <w:r>
+        <w:t xml:space="preserve"> </w:t>
+      </w:r>
+      <w:r>
+        <w:t xml:space="preserve">Be sure to justify your answer.</w:t>
       </w:r>
     </w:p>
     <w:p>
@@ -4730,131 +5589,27 @@
         <w:pStyle w:val="BodyText"/>
       </w:pPr>
       <w:r>
-        <w:t xml:space="preserve">Surprisingly, the unfiltered y^2 sqrt(x) model has passes the hypothesis test. This model meets the assumptions necessary for a linear model. However, this model is difficult to express in a linearized function.</w:t>
-      </w:r>
-    </w:p>
-    <w:p>
-      <w:pPr>
-        <w:pStyle w:val="BodyText"/>
-      </w:pPr>
-      <w:r>
-        <w:t xml:space="preserve">If we change the hypothesis to whether there is a linear relationship between yield and nitrogen applied, only when a non-zero amount of nitrogen is applied, then the 0-filtered model with the y^2 sqrt(x) transformations still displays excess variance in the residuals, and the F-statistic does not pass the hypothesis test.</w:t>
-      </w:r>
-    </w:p>
-    <w:p>
-      <w:pPr>
-        <w:pStyle w:val="BodyText"/>
-      </w:pPr>
-      <w:r>
         <w:rPr>
           <w:b/>
         </w:rPr>
-        <w:t xml:space="preserve">With multiple transformations (y’ = y^2 and x = sqrt(x)) I was able to create a model that meets the linear regression assumptions.</w:t>
-      </w:r>
-    </w:p>
-    <w:p>
-      <w:pPr>
-        <w:pStyle w:val="Heading2"/>
-      </w:pPr>
-      <w:bookmarkStart w:id="43" w:name="question-3-no-r-required"/>
-      <w:r>
-        <w:t xml:space="preserve">Question 3 (No R required)</w:t>
-      </w:r>
-      <w:bookmarkEnd w:id="43"/>
-    </w:p>
-    <w:p>
-      <w:pPr>
-        <w:pStyle w:val="FirstParagraph"/>
-      </w:pPr>
-      <w:r>
-        <w:t xml:space="preserve">A chemist studied the concentration of a solution, y, over time, x, by fitting a simple linear regression. The scatterplot of the dataset, and the residual plot from the regression model are shown in Figure 1.</w:t>
+        <w:t xml:space="preserve">Answer</w:t>
+      </w:r>
+      <w:r>
+        <w:t xml:space="preserve"> </w:t>
+      </w:r>
+      <w:r>
+        <w:t xml:space="preserve">Yes, I do agree with my classmate, because 0 is within the 95% CI for gamma, which, based on Module 3 instruction, indicates a natural log transformation will be helpful to reduce residual variance. Response variable variance was apparent in the residual plot in Figure 1.</w:t>
       </w:r>
     </w:p>
     <w:p>
       <w:pPr>
         <w:pStyle w:val="Heading3"/>
       </w:pPr>
-      <w:bookmarkStart w:id="44" w:name="X286acc048f69d3dec6253fbbcd6d89e15afe49b"/>
-      <w:r>
-        <w:t xml:space="preserve">3a: Based only on Figure 1, would you recommend transforming the predictor, x, or the response, y,first?</w:t>
-      </w:r>
-      <w:bookmarkEnd w:id="44"/>
-    </w:p>
-    <w:p>
-      <w:pPr>
-        <w:pStyle w:val="FirstParagraph"/>
-      </w:pPr>
-      <w:r>
-        <w:t xml:space="preserve">Briefy explain your choice.</w:t>
-      </w:r>
-    </w:p>
-    <w:p>
-      <w:pPr>
-        <w:pStyle w:val="BodyText"/>
-      </w:pPr>
-      <w:r>
-        <w:rPr>
-          <w:b/>
-        </w:rPr>
-        <w:t xml:space="preserve">Answer</w:t>
-      </w:r>
-      <w:r>
-        <w:t xml:space="preserve"> </w:t>
-      </w:r>
-      <w:r>
-        <w:t xml:space="preserve">I recommend transforming the response variable first because by addressing the lack of constant variance of the residuals which I do see in the scatter plot. By transforming the response variable, we may be able to address the non-zero mean of the residuals.</w:t>
-      </w:r>
-    </w:p>
-    <w:p>
-      <w:pPr>
-        <w:pStyle w:val="Heading3"/>
-      </w:pPr>
-      <w:bookmarkStart w:id="45" w:name="X66874f49344016300c8c3090f6274b07a6d7564"/>
-      <w:r>
-        <w:t xml:space="preserve">3b: The profile log-likelihoods for the parameter, gamma, of the Box-Cox power transformation, is shown in Figure 2.</w:t>
-      </w:r>
-      <w:bookmarkEnd w:id="45"/>
-    </w:p>
-    <w:p>
-      <w:pPr>
-        <w:pStyle w:val="FirstParagraph"/>
-      </w:pPr>
-      <w:r>
-        <w:t xml:space="preserve">Your classmate says that you should apply a log transformation to the response variable first. Do you agree with your classmate?</w:t>
-      </w:r>
-      <w:r>
-        <w:t xml:space="preserve"> </w:t>
-      </w:r>
-      <w:r>
-        <w:t xml:space="preserve">Be sure to justify your answer.</w:t>
-      </w:r>
-    </w:p>
-    <w:p>
-      <w:pPr>
-        <w:pStyle w:val="BodyText"/>
-      </w:pPr>
-      <w:r>
-        <w:rPr>
-          <w:b/>
-        </w:rPr>
-        <w:t xml:space="preserve">Answer</w:t>
-      </w:r>
-      <w:r>
-        <w:t xml:space="preserve"> </w:t>
-      </w:r>
-      <w:r>
-        <w:t xml:space="preserve">Yes, I do agree with my classmate, because 0 is within the 95% CI for gamma, which, based on Module 3 instruction, indicates a natural log transformation will be helpful to reduce residual variance. Response variable variance was apparent in the residual plot in Figure 1.</w:t>
-      </w:r>
-    </w:p>
-    <w:p>
-      <w:pPr>
-        <w:pStyle w:val="Heading3"/>
-      </w:pPr>
-      <w:bookmarkStart w:id="46" w:name="X83a60ed07517242582962e8727ece98023407b6"/>
+      <w:bookmarkStart w:id="48" w:name="X83a60ed07517242582962e8727ece98023407b6"/>
       <w:r>
         <w:t xml:space="preserve">3c: Your classmate is adament on applying the log transformation to the response variable, and fits the regression model.</w:t>
       </w:r>
-      <w:bookmarkEnd w:id="46"/>
+      <w:bookmarkEnd w:id="48"/>
     </w:p>
     <w:p>
       <w:pPr>

</xml_diff>

<commit_message>
Finishing Module 05 and Starting Module 06
</commit_message>
<xml_diff>
--- a/Module03/Module03HW.docx
+++ b/Module03/Module03HW.docx
@@ -3711,7 +3711,7 @@
               <a:graphicData uri="http://schemas.openxmlformats.org/drawingml/2006/picture">
                 <pic:pic>
                   <pic:nvPicPr>
-                    <pic:cNvPr descr="Module03HW_files/figure-docx/unnamed-chunk-2-1.png" id="0" name="Picture"/>
+                    <pic:cNvPr descr="Module03HW_files/figure-docx/q2dWorkWithFiltered-1.png" id="0" name="Picture"/>
                     <pic:cNvPicPr>
                       <a:picLocks noChangeArrowheads="1" noChangeAspect="1"/>
                     </pic:cNvPicPr>
@@ -3934,7 +3934,7 @@
               <a:graphicData uri="http://schemas.openxmlformats.org/drawingml/2006/picture">
                 <pic:pic>
                   <pic:nvPicPr>
-                    <pic:cNvPr descr="Module03HW_files/figure-docx/unnamed-chunk-2-2.png" id="0" name="Picture"/>
+                    <pic:cNvPr descr="Module03HW_files/figure-docx/q2dWorkWithFiltered-2.png" id="0" name="Picture"/>
                     <pic:cNvPicPr>
                       <a:picLocks noChangeArrowheads="1" noChangeAspect="1"/>
                     </pic:cNvPicPr>
@@ -4037,7 +4037,7 @@
               <a:graphicData uri="http://schemas.openxmlformats.org/drawingml/2006/picture">
                 <pic:pic>
                   <pic:nvPicPr>
-                    <pic:cNvPr descr="Module03HW_files/figure-docx/unnamed-chunk-2-3.png" id="0" name="Picture"/>
+                    <pic:cNvPr descr="Module03HW_files/figure-docx/q2dWorkWithFiltered-3.png" id="0" name="Picture"/>
                     <pic:cNvPicPr>
                       <a:picLocks noChangeArrowheads="1" noChangeAspect="1"/>
                     </pic:cNvPicPr>

</xml_diff>